<commit_message>
first edit of PROGRAM OVERVIEW
</commit_message>
<xml_diff>
--- a/docs/Other/Design Document.docx
+++ b/docs/Other/Design Document.docx
@@ -120,12 +120,12 @@
           <w:szCs w:val="48"/>
         </w:rPr>
         <w:sectPr>
-          <w:headerReference w:type="even" r:id="rId7"/>
-          <w:headerReference w:type="default" r:id="rId8"/>
-          <w:footerReference w:type="even" r:id="rId9"/>
-          <w:footerReference w:type="default" r:id="rId10"/>
-          <w:headerReference w:type="first" r:id="rId11"/>
-          <w:footerReference w:type="first" r:id="rId12"/>
+          <w:headerReference w:type="even" r:id="rId8"/>
+          <w:headerReference w:type="default" r:id="rId9"/>
+          <w:footerReference w:type="even" r:id="rId10"/>
+          <w:footerReference w:type="default" r:id="rId11"/>
+          <w:headerReference w:type="first" r:id="rId12"/>
+          <w:footerReference w:type="first" r:id="rId13"/>
           <w:pgSz w:w="11906" w:h="16838"/>
           <w:pgMar w:top="1440" w:right="1080" w:bottom="1440" w:left="1080" w:header="708" w:footer="708" w:gutter="0"/>
           <w:pgBorders w:offsetFrom="page">
@@ -864,6 +864,100 @@
         <w:t>PROGRAM OVERVIEW</w:t>
       </w:r>
       <w:bookmarkEnd w:id="0"/>
+    </w:p>
+    <w:p>
+      <w:pPr>
+        <w:pStyle w:val="MySectionHeading"/>
+      </w:pPr>
+    </w:p>
+    <w:p>
+      <w:r>
+        <w:t xml:space="preserve">We would start discussing our program with the technical requirements we were provided and assigned to. Our goal would be to implement a task manager in C++, while using the skills we acquired throughout the semester. </w:t>
+      </w:r>
+      <w:r>
+        <w:br/>
+      </w:r>
+      <w:r>
+        <w:t>Technical requirements would be a:</w:t>
+      </w:r>
+      <w:r>
+        <w:br/>
+      </w:r>
+      <w:r>
+        <w:t xml:space="preserve">- A console application for managing tasks with functionalities to add, edit, delete, and view tasks.  </w:t>
+      </w:r>
+      <w:r>
+        <w:br/>
+      </w:r>
+      <w:r>
+        <w:t>- It is supposed to have a</w:t>
+      </w:r>
+      <w:r>
+        <w:t>n</w:t>
+      </w:r>
+      <w:r>
+        <w:t>:</w:t>
+      </w:r>
+    </w:p>
+    <w:p>
+      <w:pPr>
+        <w:pStyle w:val="ListParagraph"/>
+        <w:numPr>
+          <w:ilvl w:val="0"/>
+          <w:numId w:val="3"/>
+        </w:numPr>
+      </w:pPr>
+      <w:r>
+        <w:t>User login/logout</w:t>
+      </w:r>
+    </w:p>
+    <w:p>
+      <w:pPr>
+        <w:pStyle w:val="ListParagraph"/>
+        <w:numPr>
+          <w:ilvl w:val="0"/>
+          <w:numId w:val="3"/>
+        </w:numPr>
+      </w:pPr>
+      <w:r>
+        <w:t>Add new tasks with descriptions and deadlines</w:t>
+      </w:r>
+    </w:p>
+    <w:p>
+      <w:pPr>
+        <w:pStyle w:val="ListParagraph"/>
+        <w:numPr>
+          <w:ilvl w:val="0"/>
+          <w:numId w:val="3"/>
+        </w:numPr>
+      </w:pPr>
+      <w:r>
+        <w:t>Edit and delete tasks</w:t>
+      </w:r>
+    </w:p>
+    <w:p>
+      <w:pPr>
+        <w:pStyle w:val="ListParagraph"/>
+        <w:numPr>
+          <w:ilvl w:val="0"/>
+          <w:numId w:val="3"/>
+        </w:numPr>
+      </w:pPr>
+      <w:r>
+        <w:t>View tasks by status (e.g., completed, pending)</w:t>
+      </w:r>
+    </w:p>
+    <w:p>
+      <w:pPr>
+        <w:pStyle w:val="ListParagraph"/>
+        <w:numPr>
+          <w:ilvl w:val="0"/>
+          <w:numId w:val="3"/>
+        </w:numPr>
+      </w:pPr>
+      <w:r>
+        <w:t>Save tasks to a file for persistence</w:t>
+      </w:r>
     </w:p>
     <w:p>
       <w:pPr>
@@ -1120,6 +1214,358 @@
     </w:pPr>
   </w:p>
 </w:hdr>
+</file>
+
+<file path=word/numbering.xml><?xml version="1.0" encoding="utf-8"?>
+<w:numbering xmlns:wpc="http://schemas.microsoft.com/office/word/2010/wordprocessingCanvas" xmlns:cx="http://schemas.microsoft.com/office/drawing/2014/chartex" xmlns:cx1="http://schemas.microsoft.com/office/drawing/2015/9/8/chartex" xmlns:cx2="http://schemas.microsoft.com/office/drawing/2015/10/21/chartex" xmlns:cx3="http://schemas.microsoft.com/office/drawing/2016/5/9/chartex" xmlns:cx4="http://schemas.microsoft.com/office/drawing/2016/5/10/chartex" xmlns:cx5="http://schemas.microsoft.com/office/drawing/2016/5/11/chartex" xmlns:cx6="http://schemas.microsoft.com/office/drawing/2016/5/12/chartex" xmlns:cx7="http://schemas.microsoft.com/office/drawing/2016/5/13/chartex" xmlns:cx8="http://schemas.microsoft.com/office/drawing/2016/5/14/chartex" xmlns:mc="http://schemas.openxmlformats.org/markup-compatibility/2006" xmlns:aink="http://schemas.microsoft.com/office/drawing/2016/ink" xmlns:am3d="http://schemas.microsoft.com/office/drawing/2017/model3d" xmlns:o="urn:schemas-microsoft-com:office:office" xmlns:oel="http://schemas.microsoft.com/office/2019/extlst" xmlns:r="http://schemas.openxmlformats.org/officeDocument/2006/relationships" xmlns:m="http://schemas.openxmlformats.org/officeDocument/2006/math" xmlns:v="urn:schemas-microsoft-com:vml" xmlns:wp14="http://schemas.microsoft.com/office/word/2010/wordprocessingDrawing" xmlns:wp="http://schemas.openxmlformats.org/drawingml/2006/wordprocessingDrawing" xmlns:w10="urn:schemas-microsoft-com:office:word" xmlns:w="http://schemas.openxmlformats.org/wordprocessingml/2006/main" xmlns:w14="http://schemas.microsoft.com/office/word/2010/wordml" xmlns:w15="http://schemas.microsoft.com/office/word/2012/wordml" xmlns:w16cex="http://schemas.microsoft.com/office/word/2018/wordml/cex" xmlns:w16cid="http://schemas.microsoft.com/office/word/2016/wordml/cid" xmlns:w16="http://schemas.microsoft.com/office/word/2018/wordml" xmlns:w16du="http://schemas.microsoft.com/office/word/2023/wordml/word16du" xmlns:w16sdtdh="http://schemas.microsoft.com/office/word/2020/wordml/sdtdatahash" xmlns:w16sdtfl="http://schemas.microsoft.com/office/word/2024/wordml/sdtformatlock" xmlns:w16se="http://schemas.microsoft.com/office/word/2015/wordml/symex" xmlns:wpg="http://schemas.microsoft.com/office/word/2010/wordprocessingGroup" xmlns:wpi="http://schemas.microsoft.com/office/word/2010/wordprocessingInk" xmlns:wne="http://schemas.microsoft.com/office/word/2006/wordml" xmlns:wps="http://schemas.microsoft.com/office/word/2010/wordprocessingShape" mc:Ignorable="w14 w15 w16se w16cid w16 w16cex w16sdtdh w16sdtfl w16du wp14">
+  <w:abstractNum w:abstractNumId="0" w15:restartNumberingAfterBreak="0">
+    <w:nsid w:val="12F16479"/>
+    <w:multiLevelType w:val="hybridMultilevel"/>
+    <w:tmpl w:val="544A09F0"/>
+    <w:lvl w:ilvl="0" w:tplc="4F7015CA">
+      <w:numFmt w:val="bullet"/>
+      <w:lvlText w:val="-"/>
+      <w:lvlJc w:val="left"/>
+      <w:pPr>
+        <w:ind w:left="1080" w:hanging="360"/>
+      </w:pPr>
+      <w:rPr>
+        <w:rFonts w:ascii="Calibri Light" w:eastAsiaTheme="majorEastAsia" w:hAnsi="Calibri Light" w:cs="Calibri Light" w:hint="default"/>
+      </w:rPr>
+    </w:lvl>
+    <w:lvl w:ilvl="1" w:tplc="08090003" w:tentative="1">
+      <w:start w:val="1"/>
+      <w:numFmt w:val="bullet"/>
+      <w:lvlText w:val="o"/>
+      <w:lvlJc w:val="left"/>
+      <w:pPr>
+        <w:ind w:left="1800" w:hanging="360"/>
+      </w:pPr>
+      <w:rPr>
+        <w:rFonts w:ascii="Courier New" w:hAnsi="Courier New" w:cs="Courier New" w:hint="default"/>
+      </w:rPr>
+    </w:lvl>
+    <w:lvl w:ilvl="2" w:tplc="08090005" w:tentative="1">
+      <w:start w:val="1"/>
+      <w:numFmt w:val="bullet"/>
+      <w:lvlText w:val=""/>
+      <w:lvlJc w:val="left"/>
+      <w:pPr>
+        <w:ind w:left="2520" w:hanging="360"/>
+      </w:pPr>
+      <w:rPr>
+        <w:rFonts w:ascii="Wingdings" w:hAnsi="Wingdings" w:hint="default"/>
+      </w:rPr>
+    </w:lvl>
+    <w:lvl w:ilvl="3" w:tplc="08090001" w:tentative="1">
+      <w:start w:val="1"/>
+      <w:numFmt w:val="bullet"/>
+      <w:lvlText w:val=""/>
+      <w:lvlJc w:val="left"/>
+      <w:pPr>
+        <w:ind w:left="3240" w:hanging="360"/>
+      </w:pPr>
+      <w:rPr>
+        <w:rFonts w:ascii="Symbol" w:hAnsi="Symbol" w:hint="default"/>
+      </w:rPr>
+    </w:lvl>
+    <w:lvl w:ilvl="4" w:tplc="08090003" w:tentative="1">
+      <w:start w:val="1"/>
+      <w:numFmt w:val="bullet"/>
+      <w:lvlText w:val="o"/>
+      <w:lvlJc w:val="left"/>
+      <w:pPr>
+        <w:ind w:left="3960" w:hanging="360"/>
+      </w:pPr>
+      <w:rPr>
+        <w:rFonts w:ascii="Courier New" w:hAnsi="Courier New" w:cs="Courier New" w:hint="default"/>
+      </w:rPr>
+    </w:lvl>
+    <w:lvl w:ilvl="5" w:tplc="08090005" w:tentative="1">
+      <w:start w:val="1"/>
+      <w:numFmt w:val="bullet"/>
+      <w:lvlText w:val=""/>
+      <w:lvlJc w:val="left"/>
+      <w:pPr>
+        <w:ind w:left="4680" w:hanging="360"/>
+      </w:pPr>
+      <w:rPr>
+        <w:rFonts w:ascii="Wingdings" w:hAnsi="Wingdings" w:hint="default"/>
+      </w:rPr>
+    </w:lvl>
+    <w:lvl w:ilvl="6" w:tplc="08090001" w:tentative="1">
+      <w:start w:val="1"/>
+      <w:numFmt w:val="bullet"/>
+      <w:lvlText w:val=""/>
+      <w:lvlJc w:val="left"/>
+      <w:pPr>
+        <w:ind w:left="5400" w:hanging="360"/>
+      </w:pPr>
+      <w:rPr>
+        <w:rFonts w:ascii="Symbol" w:hAnsi="Symbol" w:hint="default"/>
+      </w:rPr>
+    </w:lvl>
+    <w:lvl w:ilvl="7" w:tplc="08090003" w:tentative="1">
+      <w:start w:val="1"/>
+      <w:numFmt w:val="bullet"/>
+      <w:lvlText w:val="o"/>
+      <w:lvlJc w:val="left"/>
+      <w:pPr>
+        <w:ind w:left="6120" w:hanging="360"/>
+      </w:pPr>
+      <w:rPr>
+        <w:rFonts w:ascii="Courier New" w:hAnsi="Courier New" w:cs="Courier New" w:hint="default"/>
+      </w:rPr>
+    </w:lvl>
+    <w:lvl w:ilvl="8" w:tplc="08090005" w:tentative="1">
+      <w:start w:val="1"/>
+      <w:numFmt w:val="bullet"/>
+      <w:lvlText w:val=""/>
+      <w:lvlJc w:val="left"/>
+      <w:pPr>
+        <w:ind w:left="6840" w:hanging="360"/>
+      </w:pPr>
+      <w:rPr>
+        <w:rFonts w:ascii="Wingdings" w:hAnsi="Wingdings" w:hint="default"/>
+      </w:rPr>
+    </w:lvl>
+  </w:abstractNum>
+  <w:abstractNum w:abstractNumId="1" w15:restartNumberingAfterBreak="0">
+    <w:nsid w:val="172049F5"/>
+    <w:multiLevelType w:val="hybridMultilevel"/>
+    <w:tmpl w:val="9956EC14"/>
+    <w:lvl w:ilvl="0" w:tplc="08090001">
+      <w:start w:val="1"/>
+      <w:numFmt w:val="bullet"/>
+      <w:lvlText w:val=""/>
+      <w:lvlJc w:val="left"/>
+      <w:pPr>
+        <w:ind w:left="1080" w:hanging="360"/>
+      </w:pPr>
+      <w:rPr>
+        <w:rFonts w:ascii="Symbol" w:hAnsi="Symbol" w:hint="default"/>
+      </w:rPr>
+    </w:lvl>
+    <w:lvl w:ilvl="1" w:tplc="FFFFFFFF" w:tentative="1">
+      <w:start w:val="1"/>
+      <w:numFmt w:val="bullet"/>
+      <w:lvlText w:val="o"/>
+      <w:lvlJc w:val="left"/>
+      <w:pPr>
+        <w:ind w:left="1800" w:hanging="360"/>
+      </w:pPr>
+      <w:rPr>
+        <w:rFonts w:ascii="Courier New" w:hAnsi="Courier New" w:cs="Courier New" w:hint="default"/>
+      </w:rPr>
+    </w:lvl>
+    <w:lvl w:ilvl="2" w:tplc="FFFFFFFF" w:tentative="1">
+      <w:start w:val="1"/>
+      <w:numFmt w:val="bullet"/>
+      <w:lvlText w:val=""/>
+      <w:lvlJc w:val="left"/>
+      <w:pPr>
+        <w:ind w:left="2520" w:hanging="360"/>
+      </w:pPr>
+      <w:rPr>
+        <w:rFonts w:ascii="Wingdings" w:hAnsi="Wingdings" w:hint="default"/>
+      </w:rPr>
+    </w:lvl>
+    <w:lvl w:ilvl="3" w:tplc="FFFFFFFF" w:tentative="1">
+      <w:start w:val="1"/>
+      <w:numFmt w:val="bullet"/>
+      <w:lvlText w:val=""/>
+      <w:lvlJc w:val="left"/>
+      <w:pPr>
+        <w:ind w:left="3240" w:hanging="360"/>
+      </w:pPr>
+      <w:rPr>
+        <w:rFonts w:ascii="Symbol" w:hAnsi="Symbol" w:hint="default"/>
+      </w:rPr>
+    </w:lvl>
+    <w:lvl w:ilvl="4" w:tplc="FFFFFFFF" w:tentative="1">
+      <w:start w:val="1"/>
+      <w:numFmt w:val="bullet"/>
+      <w:lvlText w:val="o"/>
+      <w:lvlJc w:val="left"/>
+      <w:pPr>
+        <w:ind w:left="3960" w:hanging="360"/>
+      </w:pPr>
+      <w:rPr>
+        <w:rFonts w:ascii="Courier New" w:hAnsi="Courier New" w:cs="Courier New" w:hint="default"/>
+      </w:rPr>
+    </w:lvl>
+    <w:lvl w:ilvl="5" w:tplc="FFFFFFFF" w:tentative="1">
+      <w:start w:val="1"/>
+      <w:numFmt w:val="bullet"/>
+      <w:lvlText w:val=""/>
+      <w:lvlJc w:val="left"/>
+      <w:pPr>
+        <w:ind w:left="4680" w:hanging="360"/>
+      </w:pPr>
+      <w:rPr>
+        <w:rFonts w:ascii="Wingdings" w:hAnsi="Wingdings" w:hint="default"/>
+      </w:rPr>
+    </w:lvl>
+    <w:lvl w:ilvl="6" w:tplc="FFFFFFFF" w:tentative="1">
+      <w:start w:val="1"/>
+      <w:numFmt w:val="bullet"/>
+      <w:lvlText w:val=""/>
+      <w:lvlJc w:val="left"/>
+      <w:pPr>
+        <w:ind w:left="5400" w:hanging="360"/>
+      </w:pPr>
+      <w:rPr>
+        <w:rFonts w:ascii="Symbol" w:hAnsi="Symbol" w:hint="default"/>
+      </w:rPr>
+    </w:lvl>
+    <w:lvl w:ilvl="7" w:tplc="FFFFFFFF" w:tentative="1">
+      <w:start w:val="1"/>
+      <w:numFmt w:val="bullet"/>
+      <w:lvlText w:val="o"/>
+      <w:lvlJc w:val="left"/>
+      <w:pPr>
+        <w:ind w:left="6120" w:hanging="360"/>
+      </w:pPr>
+      <w:rPr>
+        <w:rFonts w:ascii="Courier New" w:hAnsi="Courier New" w:cs="Courier New" w:hint="default"/>
+      </w:rPr>
+    </w:lvl>
+    <w:lvl w:ilvl="8" w:tplc="FFFFFFFF" w:tentative="1">
+      <w:start w:val="1"/>
+      <w:numFmt w:val="bullet"/>
+      <w:lvlText w:val=""/>
+      <w:lvlJc w:val="left"/>
+      <w:pPr>
+        <w:ind w:left="6840" w:hanging="360"/>
+      </w:pPr>
+      <w:rPr>
+        <w:rFonts w:ascii="Wingdings" w:hAnsi="Wingdings" w:hint="default"/>
+      </w:rPr>
+    </w:lvl>
+  </w:abstractNum>
+  <w:abstractNum w:abstractNumId="2" w15:restartNumberingAfterBreak="0">
+    <w:nsid w:val="6F0F5A3F"/>
+    <w:multiLevelType w:val="hybridMultilevel"/>
+    <w:tmpl w:val="E87C6142"/>
+    <w:lvl w:ilvl="0" w:tplc="08090001">
+      <w:start w:val="1"/>
+      <w:numFmt w:val="bullet"/>
+      <w:lvlText w:val=""/>
+      <w:lvlJc w:val="left"/>
+      <w:pPr>
+        <w:ind w:left="720" w:hanging="360"/>
+      </w:pPr>
+      <w:rPr>
+        <w:rFonts w:ascii="Symbol" w:hAnsi="Symbol" w:hint="default"/>
+      </w:rPr>
+    </w:lvl>
+    <w:lvl w:ilvl="1" w:tplc="08090003" w:tentative="1">
+      <w:start w:val="1"/>
+      <w:numFmt w:val="bullet"/>
+      <w:lvlText w:val="o"/>
+      <w:lvlJc w:val="left"/>
+      <w:pPr>
+        <w:ind w:left="1440" w:hanging="360"/>
+      </w:pPr>
+      <w:rPr>
+        <w:rFonts w:ascii="Courier New" w:hAnsi="Courier New" w:cs="Courier New" w:hint="default"/>
+      </w:rPr>
+    </w:lvl>
+    <w:lvl w:ilvl="2" w:tplc="08090005" w:tentative="1">
+      <w:start w:val="1"/>
+      <w:numFmt w:val="bullet"/>
+      <w:lvlText w:val=""/>
+      <w:lvlJc w:val="left"/>
+      <w:pPr>
+        <w:ind w:left="2160" w:hanging="360"/>
+      </w:pPr>
+      <w:rPr>
+        <w:rFonts w:ascii="Wingdings" w:hAnsi="Wingdings" w:hint="default"/>
+      </w:rPr>
+    </w:lvl>
+    <w:lvl w:ilvl="3" w:tplc="08090001" w:tentative="1">
+      <w:start w:val="1"/>
+      <w:numFmt w:val="bullet"/>
+      <w:lvlText w:val=""/>
+      <w:lvlJc w:val="left"/>
+      <w:pPr>
+        <w:ind w:left="2880" w:hanging="360"/>
+      </w:pPr>
+      <w:rPr>
+        <w:rFonts w:ascii="Symbol" w:hAnsi="Symbol" w:hint="default"/>
+      </w:rPr>
+    </w:lvl>
+    <w:lvl w:ilvl="4" w:tplc="08090003" w:tentative="1">
+      <w:start w:val="1"/>
+      <w:numFmt w:val="bullet"/>
+      <w:lvlText w:val="o"/>
+      <w:lvlJc w:val="left"/>
+      <w:pPr>
+        <w:ind w:left="3600" w:hanging="360"/>
+      </w:pPr>
+      <w:rPr>
+        <w:rFonts w:ascii="Courier New" w:hAnsi="Courier New" w:cs="Courier New" w:hint="default"/>
+      </w:rPr>
+    </w:lvl>
+    <w:lvl w:ilvl="5" w:tplc="08090005" w:tentative="1">
+      <w:start w:val="1"/>
+      <w:numFmt w:val="bullet"/>
+      <w:lvlText w:val=""/>
+      <w:lvlJc w:val="left"/>
+      <w:pPr>
+        <w:ind w:left="4320" w:hanging="360"/>
+      </w:pPr>
+      <w:rPr>
+        <w:rFonts w:ascii="Wingdings" w:hAnsi="Wingdings" w:hint="default"/>
+      </w:rPr>
+    </w:lvl>
+    <w:lvl w:ilvl="6" w:tplc="08090001" w:tentative="1">
+      <w:start w:val="1"/>
+      <w:numFmt w:val="bullet"/>
+      <w:lvlText w:val=""/>
+      <w:lvlJc w:val="left"/>
+      <w:pPr>
+        <w:ind w:left="5040" w:hanging="360"/>
+      </w:pPr>
+      <w:rPr>
+        <w:rFonts w:ascii="Symbol" w:hAnsi="Symbol" w:hint="default"/>
+      </w:rPr>
+    </w:lvl>
+    <w:lvl w:ilvl="7" w:tplc="08090003" w:tentative="1">
+      <w:start w:val="1"/>
+      <w:numFmt w:val="bullet"/>
+      <w:lvlText w:val="o"/>
+      <w:lvlJc w:val="left"/>
+      <w:pPr>
+        <w:ind w:left="5760" w:hanging="360"/>
+      </w:pPr>
+      <w:rPr>
+        <w:rFonts w:ascii="Courier New" w:hAnsi="Courier New" w:cs="Courier New" w:hint="default"/>
+      </w:rPr>
+    </w:lvl>
+    <w:lvl w:ilvl="8" w:tplc="08090005" w:tentative="1">
+      <w:start w:val="1"/>
+      <w:numFmt w:val="bullet"/>
+      <w:lvlText w:val=""/>
+      <w:lvlJc w:val="left"/>
+      <w:pPr>
+        <w:ind w:left="6480" w:hanging="360"/>
+      </w:pPr>
+      <w:rPr>
+        <w:rFonts w:ascii="Wingdings" w:hAnsi="Wingdings" w:hint="default"/>
+      </w:rPr>
+    </w:lvl>
+  </w:abstractNum>
+  <w:num w:numId="1" w16cid:durableId="1252275729">
+    <w:abstractNumId w:val="2"/>
+  </w:num>
+  <w:num w:numId="2" w16cid:durableId="1452286982">
+    <w:abstractNumId w:val="0"/>
+  </w:num>
+  <w:num w:numId="3" w16cid:durableId="2008247681">
+    <w:abstractNumId w:val="1"/>
+  </w:num>
+</w:numbering>
 </file>
 
 <file path=word/styles.xml><?xml version="1.0" encoding="utf-8"?>
@@ -1736,6 +2182,7 @@
   <w:style w:type="character" w:default="1" w:styleId="DefaultParagraphFont">
     <w:name w:val="Default Paragraph Font"/>
     <w:uiPriority w:val="1"/>
+    <w:semiHidden/>
     <w:unhideWhenUsed/>
   </w:style>
   <w:style w:type="table" w:default="1" w:styleId="TableNormal">

</xml_diff>